<commit_message>
Minor updates to TRANSCEND section.
</commit_message>
<xml_diff>
--- a/project_management/internal_meetings/2012/20120214_team_meeting.docx
+++ b/project_management/internal_meetings/2012/20120214_team_meeting.docx
@@ -6,18 +6,8 @@
       <w:pPr>
         <w:pStyle w:val="Heading1"/>
       </w:pPr>
-      <w:proofErr w:type="spellStart"/>
-      <w:proofErr w:type="gramStart"/>
-      <w:r>
-        <w:t>caArray</w:t>
-      </w:r>
-      <w:proofErr w:type="gramEnd"/>
-      <w:r>
-        <w:t>-caIntegrator</w:t>
-      </w:r>
-      <w:proofErr w:type="spellEnd"/>
-      <w:r>
-        <w:t xml:space="preserve"> – Status </w:t>
+      <w:r>
+        <w:t xml:space="preserve">caArray-caIntegrator – Status </w:t>
       </w:r>
       <w:r>
         <w:t>Meeting</w:t>
@@ -177,31 +167,13 @@
                 <w:lang w:eastAsia="en-US"/>
               </w:rPr>
             </w:pPr>
-            <w:proofErr w:type="spellStart"/>
             <w:r>
               <w:rPr>
                 <w:rFonts w:asciiTheme="majorHAnsi" w:eastAsiaTheme="minorHAnsi" w:hAnsiTheme="majorHAnsi" w:cstheme="minorBidi"/>
                 <w:lang w:eastAsia="en-US"/>
               </w:rPr>
-              <w:t>Mervi</w:t>
+              <w:t>Mervi Heiskanen</w:t>
             </w:r>
-            <w:proofErr w:type="spellEnd"/>
-            <w:r>
-              <w:rPr>
-                <w:rFonts w:asciiTheme="majorHAnsi" w:eastAsiaTheme="minorHAnsi" w:hAnsiTheme="majorHAnsi" w:cstheme="minorBidi"/>
-                <w:lang w:eastAsia="en-US"/>
-              </w:rPr>
-              <w:t xml:space="preserve"> </w:t>
-            </w:r>
-            <w:proofErr w:type="spellStart"/>
-            <w:r>
-              <w:rPr>
-                <w:rFonts w:asciiTheme="majorHAnsi" w:eastAsiaTheme="minorHAnsi" w:hAnsiTheme="majorHAnsi" w:cstheme="minorBidi"/>
-                <w:lang w:eastAsia="en-US"/>
-              </w:rPr>
-              <w:t>Heiskanen</w:t>
-            </w:r>
-            <w:proofErr w:type="spellEnd"/>
           </w:p>
         </w:tc>
         <w:tc>
@@ -230,64 +202,46 @@
                 <w:lang w:eastAsia="en-US"/>
               </w:rPr>
             </w:pPr>
-            <w:proofErr w:type="spellStart"/>
             <w:r>
               <w:rPr>
                 <w:rFonts w:asciiTheme="majorHAnsi" w:eastAsiaTheme="minorHAnsi" w:hAnsiTheme="majorHAnsi" w:cstheme="minorBidi"/>
                 <w:lang w:eastAsia="en-US"/>
               </w:rPr>
-              <w:t>Cuong</w:t>
+              <w:t>Cuong Nguyen</w:t>
             </w:r>
-            <w:proofErr w:type="spellEnd"/>
+          </w:p>
+        </w:tc>
+        <w:tc>
+          <w:tcPr>
+            <w:tcW w:w="2016" w:type="dxa"/>
+          </w:tcPr>
+          <w:p>
+            <w:pPr>
+              <w:rPr>
+                <w:rFonts w:asciiTheme="majorHAnsi" w:eastAsiaTheme="minorHAnsi" w:hAnsiTheme="majorHAnsi" w:cstheme="minorBidi"/>
+                <w:lang w:eastAsia="en-US"/>
+              </w:rPr>
+            </w:pPr>
+          </w:p>
+        </w:tc>
+        <w:tc>
+          <w:tcPr>
+            <w:tcW w:w="2880" w:type="dxa"/>
+          </w:tcPr>
+          <w:p>
+            <w:pPr>
+              <w:rPr>
+                <w:rFonts w:asciiTheme="majorHAnsi" w:eastAsiaTheme="minorHAnsi" w:hAnsiTheme="majorHAnsi" w:cstheme="minorBidi"/>
+                <w:lang w:eastAsia="en-US"/>
+              </w:rPr>
+            </w:pPr>
             <w:r>
               <w:rPr>
                 <w:rFonts w:asciiTheme="majorHAnsi" w:eastAsiaTheme="minorHAnsi" w:hAnsiTheme="majorHAnsi" w:cstheme="minorBidi"/>
                 <w:lang w:eastAsia="en-US"/>
               </w:rPr>
-              <w:t xml:space="preserve"> Nguyen</w:t>
+              <w:t>Michael Benham</w:t>
             </w:r>
-          </w:p>
-        </w:tc>
-        <w:tc>
-          <w:tcPr>
-            <w:tcW w:w="2016" w:type="dxa"/>
-          </w:tcPr>
-          <w:p>
-            <w:pPr>
-              <w:rPr>
-                <w:rFonts w:asciiTheme="majorHAnsi" w:eastAsiaTheme="minorHAnsi" w:hAnsiTheme="majorHAnsi" w:cstheme="minorBidi"/>
-                <w:lang w:eastAsia="en-US"/>
-              </w:rPr>
-            </w:pPr>
-          </w:p>
-        </w:tc>
-        <w:tc>
-          <w:tcPr>
-            <w:tcW w:w="2880" w:type="dxa"/>
-          </w:tcPr>
-          <w:p>
-            <w:pPr>
-              <w:rPr>
-                <w:rFonts w:asciiTheme="majorHAnsi" w:eastAsiaTheme="minorHAnsi" w:hAnsiTheme="majorHAnsi" w:cstheme="minorBidi"/>
-                <w:lang w:eastAsia="en-US"/>
-              </w:rPr>
-            </w:pPr>
-            <w:r>
-              <w:rPr>
-                <w:rFonts w:asciiTheme="majorHAnsi" w:eastAsiaTheme="minorHAnsi" w:hAnsiTheme="majorHAnsi" w:cstheme="minorBidi"/>
-                <w:lang w:eastAsia="en-US"/>
-              </w:rPr>
-              <w:t xml:space="preserve">Michael </w:t>
-            </w:r>
-            <w:proofErr w:type="spellStart"/>
-            <w:r>
-              <w:rPr>
-                <w:rFonts w:asciiTheme="majorHAnsi" w:eastAsiaTheme="minorHAnsi" w:hAnsiTheme="majorHAnsi" w:cstheme="minorBidi"/>
-                <w:lang w:eastAsia="en-US"/>
-              </w:rPr>
-              <w:t>Benham</w:t>
-            </w:r>
-            <w:proofErr w:type="spellEnd"/>
           </w:p>
         </w:tc>
         <w:tc>
@@ -349,31 +303,13 @@
                 <w:lang w:eastAsia="en-US"/>
               </w:rPr>
             </w:pPr>
-            <w:proofErr w:type="spellStart"/>
             <w:r>
               <w:rPr>
                 <w:rFonts w:asciiTheme="majorHAnsi" w:eastAsiaTheme="minorHAnsi" w:hAnsiTheme="majorHAnsi" w:cstheme="minorBidi"/>
                 <w:lang w:eastAsia="en-US"/>
               </w:rPr>
-              <w:t>Quy</w:t>
+              <w:t>Quy Phung</w:t>
             </w:r>
-            <w:proofErr w:type="spellEnd"/>
-            <w:r>
-              <w:rPr>
-                <w:rFonts w:asciiTheme="majorHAnsi" w:eastAsiaTheme="minorHAnsi" w:hAnsiTheme="majorHAnsi" w:cstheme="minorBidi"/>
-                <w:lang w:eastAsia="en-US"/>
-              </w:rPr>
-              <w:t xml:space="preserve"> </w:t>
-            </w:r>
-            <w:proofErr w:type="spellStart"/>
-            <w:r>
-              <w:rPr>
-                <w:rFonts w:asciiTheme="majorHAnsi" w:eastAsiaTheme="minorHAnsi" w:hAnsiTheme="majorHAnsi" w:cstheme="minorBidi"/>
-                <w:lang w:eastAsia="en-US"/>
-              </w:rPr>
-              <w:t>Phung</w:t>
-            </w:r>
-            <w:proofErr w:type="spellEnd"/>
           </w:p>
         </w:tc>
         <w:tc>
@@ -435,31 +371,13 @@
                 <w:lang w:eastAsia="en-US"/>
               </w:rPr>
             </w:pPr>
-            <w:proofErr w:type="spellStart"/>
             <w:r>
               <w:rPr>
                 <w:rFonts w:asciiTheme="majorHAnsi" w:eastAsiaTheme="minorHAnsi" w:hAnsiTheme="majorHAnsi" w:cstheme="minorBidi"/>
                 <w:lang w:eastAsia="en-US"/>
               </w:rPr>
-              <w:t>Rashmi</w:t>
+              <w:t>Rashmi Srinivasa</w:t>
             </w:r>
-            <w:proofErr w:type="spellEnd"/>
-            <w:r>
-              <w:rPr>
-                <w:rFonts w:asciiTheme="majorHAnsi" w:eastAsiaTheme="minorHAnsi" w:hAnsiTheme="majorHAnsi" w:cstheme="minorBidi"/>
-                <w:lang w:eastAsia="en-US"/>
-              </w:rPr>
-              <w:t xml:space="preserve"> </w:t>
-            </w:r>
-            <w:proofErr w:type="spellStart"/>
-            <w:r>
-              <w:rPr>
-                <w:rFonts w:asciiTheme="majorHAnsi" w:eastAsiaTheme="minorHAnsi" w:hAnsiTheme="majorHAnsi" w:cstheme="minorBidi"/>
-                <w:lang w:eastAsia="en-US"/>
-              </w:rPr>
-              <w:t>Srinivasa</w:t>
-            </w:r>
-            <w:proofErr w:type="spellEnd"/>
           </w:p>
         </w:tc>
         <w:tc>
@@ -493,17 +411,8 @@
                 <w:rFonts w:asciiTheme="majorHAnsi" w:eastAsiaTheme="minorHAnsi" w:hAnsiTheme="majorHAnsi" w:cstheme="minorBidi"/>
                 <w:lang w:eastAsia="en-US"/>
               </w:rPr>
-              <w:t xml:space="preserve">Eve </w:t>
+              <w:t>Eve Shalley</w:t>
             </w:r>
-            <w:proofErr w:type="spellStart"/>
-            <w:r>
-              <w:rPr>
-                <w:rFonts w:asciiTheme="majorHAnsi" w:eastAsiaTheme="minorHAnsi" w:hAnsiTheme="majorHAnsi" w:cstheme="minorBidi"/>
-                <w:lang w:eastAsia="en-US"/>
-              </w:rPr>
-              <w:t>Shalley</w:t>
-            </w:r>
-            <w:proofErr w:type="spellEnd"/>
           </w:p>
         </w:tc>
         <w:tc>
@@ -638,59 +547,41 @@
                 <w:rFonts w:asciiTheme="majorHAnsi" w:eastAsiaTheme="minorHAnsi" w:hAnsiTheme="majorHAnsi" w:cstheme="minorBidi"/>
                 <w:lang w:eastAsia="en-US"/>
               </w:rPr>
-              <w:t xml:space="preserve">Jacob </w:t>
+              <w:t>Jacob Mensah</w:t>
             </w:r>
-            <w:proofErr w:type="spellStart"/>
+          </w:p>
+        </w:tc>
+        <w:tc>
+          <w:tcPr>
+            <w:tcW w:w="2016" w:type="dxa"/>
+          </w:tcPr>
+          <w:p>
+            <w:pPr>
+              <w:rPr>
+                <w:rFonts w:asciiTheme="majorHAnsi" w:eastAsiaTheme="minorHAnsi" w:hAnsiTheme="majorHAnsi" w:cstheme="minorBidi"/>
+                <w:lang w:eastAsia="en-US"/>
+              </w:rPr>
+            </w:pPr>
+          </w:p>
+        </w:tc>
+        <w:tc>
+          <w:tcPr>
+            <w:tcW w:w="2880" w:type="dxa"/>
+          </w:tcPr>
+          <w:p>
+            <w:pPr>
+              <w:rPr>
+                <w:rFonts w:asciiTheme="majorHAnsi" w:eastAsiaTheme="minorHAnsi" w:hAnsiTheme="majorHAnsi" w:cstheme="minorBidi"/>
+                <w:lang w:eastAsia="en-US"/>
+              </w:rPr>
+            </w:pPr>
             <w:r>
               <w:rPr>
                 <w:rFonts w:asciiTheme="majorHAnsi" w:eastAsiaTheme="minorHAnsi" w:hAnsiTheme="majorHAnsi" w:cstheme="minorBidi"/>
                 <w:lang w:eastAsia="en-US"/>
               </w:rPr>
-              <w:t>Mensah</w:t>
+              <w:t>Tony Kerlavage</w:t>
             </w:r>
-            <w:proofErr w:type="spellEnd"/>
-          </w:p>
-        </w:tc>
-        <w:tc>
-          <w:tcPr>
-            <w:tcW w:w="2016" w:type="dxa"/>
-          </w:tcPr>
-          <w:p>
-            <w:pPr>
-              <w:rPr>
-                <w:rFonts w:asciiTheme="majorHAnsi" w:eastAsiaTheme="minorHAnsi" w:hAnsiTheme="majorHAnsi" w:cstheme="minorBidi"/>
-                <w:lang w:eastAsia="en-US"/>
-              </w:rPr>
-            </w:pPr>
-          </w:p>
-        </w:tc>
-        <w:tc>
-          <w:tcPr>
-            <w:tcW w:w="2880" w:type="dxa"/>
-          </w:tcPr>
-          <w:p>
-            <w:pPr>
-              <w:rPr>
-                <w:rFonts w:asciiTheme="majorHAnsi" w:eastAsiaTheme="minorHAnsi" w:hAnsiTheme="majorHAnsi" w:cstheme="minorBidi"/>
-                <w:lang w:eastAsia="en-US"/>
-              </w:rPr>
-            </w:pPr>
-            <w:r>
-              <w:rPr>
-                <w:rFonts w:asciiTheme="majorHAnsi" w:eastAsiaTheme="minorHAnsi" w:hAnsiTheme="majorHAnsi" w:cstheme="minorBidi"/>
-                <w:lang w:eastAsia="en-US"/>
-              </w:rPr>
-              <w:t xml:space="preserve">Tony </w:t>
-            </w:r>
-            <w:proofErr w:type="spellStart"/>
-            <w:r>
-              <w:rPr>
-                <w:rFonts w:asciiTheme="majorHAnsi" w:eastAsiaTheme="minorHAnsi" w:hAnsiTheme="majorHAnsi" w:cstheme="minorBidi"/>
-                <w:lang w:eastAsia="en-US"/>
-              </w:rPr>
-              <w:t>Kerlavage</w:t>
-            </w:r>
-            <w:proofErr w:type="spellEnd"/>
           </w:p>
         </w:tc>
         <w:tc>
@@ -820,31 +711,13 @@
                 <w:lang w:eastAsia="en-US"/>
               </w:rPr>
             </w:pPr>
-            <w:proofErr w:type="spellStart"/>
             <w:r>
               <w:rPr>
                 <w:rFonts w:asciiTheme="majorHAnsi" w:eastAsiaTheme="minorHAnsi" w:hAnsiTheme="majorHAnsi" w:cstheme="minorBidi"/>
                 <w:lang w:eastAsia="en-US"/>
               </w:rPr>
-              <w:t>Xiaopeng</w:t>
+              <w:t>Xiaopeng Bian</w:t>
             </w:r>
-            <w:proofErr w:type="spellEnd"/>
-            <w:r>
-              <w:rPr>
-                <w:rFonts w:asciiTheme="majorHAnsi" w:eastAsiaTheme="minorHAnsi" w:hAnsiTheme="majorHAnsi" w:cstheme="minorBidi"/>
-                <w:lang w:eastAsia="en-US"/>
-              </w:rPr>
-              <w:t xml:space="preserve"> </w:t>
-            </w:r>
-            <w:proofErr w:type="spellStart"/>
-            <w:r>
-              <w:rPr>
-                <w:rFonts w:asciiTheme="majorHAnsi" w:eastAsiaTheme="minorHAnsi" w:hAnsiTheme="majorHAnsi" w:cstheme="minorBidi"/>
-                <w:lang w:eastAsia="en-US"/>
-              </w:rPr>
-              <w:t>Bian</w:t>
-            </w:r>
-            <w:proofErr w:type="spellEnd"/>
           </w:p>
         </w:tc>
         <w:tc>
@@ -878,68 +751,41 @@
                 <w:rFonts w:asciiTheme="majorHAnsi" w:eastAsiaTheme="minorHAnsi" w:hAnsiTheme="majorHAnsi" w:cstheme="minorBidi"/>
                 <w:lang w:eastAsia="en-US"/>
               </w:rPr>
-              <w:t xml:space="preserve">JP </w:t>
+              <w:t>JP Marple</w:t>
             </w:r>
-            <w:proofErr w:type="spellStart"/>
+          </w:p>
+        </w:tc>
+        <w:tc>
+          <w:tcPr>
+            <w:tcW w:w="2016" w:type="dxa"/>
+          </w:tcPr>
+          <w:p>
+            <w:pPr>
+              <w:rPr>
+                <w:rFonts w:asciiTheme="majorHAnsi" w:eastAsiaTheme="minorHAnsi" w:hAnsiTheme="majorHAnsi" w:cstheme="minorBidi"/>
+                <w:lang w:eastAsia="en-US"/>
+              </w:rPr>
+            </w:pPr>
+          </w:p>
+        </w:tc>
+        <w:tc>
+          <w:tcPr>
+            <w:tcW w:w="2880" w:type="dxa"/>
+          </w:tcPr>
+          <w:p>
+            <w:pPr>
+              <w:rPr>
+                <w:rFonts w:asciiTheme="majorHAnsi" w:eastAsiaTheme="minorHAnsi" w:hAnsiTheme="majorHAnsi" w:cstheme="minorBidi"/>
+                <w:lang w:eastAsia="en-US"/>
+              </w:rPr>
+            </w:pPr>
             <w:r>
               <w:rPr>
                 <w:rFonts w:asciiTheme="majorHAnsi" w:eastAsiaTheme="minorHAnsi" w:hAnsiTheme="majorHAnsi" w:cstheme="minorBidi"/>
                 <w:lang w:eastAsia="en-US"/>
               </w:rPr>
-              <w:t>Marple</w:t>
+              <w:t>Yeon Choi</w:t>
             </w:r>
-            <w:proofErr w:type="spellEnd"/>
-          </w:p>
-        </w:tc>
-        <w:tc>
-          <w:tcPr>
-            <w:tcW w:w="2016" w:type="dxa"/>
-          </w:tcPr>
-          <w:p>
-            <w:pPr>
-              <w:rPr>
-                <w:rFonts w:asciiTheme="majorHAnsi" w:eastAsiaTheme="minorHAnsi" w:hAnsiTheme="majorHAnsi" w:cstheme="minorBidi"/>
-                <w:lang w:eastAsia="en-US"/>
-              </w:rPr>
-            </w:pPr>
-          </w:p>
-        </w:tc>
-        <w:tc>
-          <w:tcPr>
-            <w:tcW w:w="2880" w:type="dxa"/>
-          </w:tcPr>
-          <w:p>
-            <w:pPr>
-              <w:rPr>
-                <w:rFonts w:asciiTheme="majorHAnsi" w:eastAsiaTheme="minorHAnsi" w:hAnsiTheme="majorHAnsi" w:cstheme="minorBidi"/>
-                <w:lang w:eastAsia="en-US"/>
-              </w:rPr>
-            </w:pPr>
-            <w:proofErr w:type="spellStart"/>
-            <w:r>
-              <w:rPr>
-                <w:rFonts w:asciiTheme="majorHAnsi" w:eastAsiaTheme="minorHAnsi" w:hAnsiTheme="majorHAnsi" w:cstheme="minorBidi"/>
-                <w:lang w:eastAsia="en-US"/>
-              </w:rPr>
-              <w:t>Yeon</w:t>
-            </w:r>
-            <w:proofErr w:type="spellEnd"/>
-            <w:r>
-              <w:rPr>
-                <w:rFonts w:asciiTheme="majorHAnsi" w:eastAsiaTheme="minorHAnsi" w:hAnsiTheme="majorHAnsi" w:cstheme="minorBidi"/>
-                <w:lang w:eastAsia="en-US"/>
-              </w:rPr>
-              <w:t xml:space="preserve"> </w:t>
-            </w:r>
-            <w:proofErr w:type="spellStart"/>
-            <w:r>
-              <w:rPr>
-                <w:rFonts w:asciiTheme="majorHAnsi" w:eastAsiaTheme="minorHAnsi" w:hAnsiTheme="majorHAnsi" w:cstheme="minorBidi"/>
-                <w:lang w:eastAsia="en-US"/>
-              </w:rPr>
-              <w:t>Choi</w:t>
-            </w:r>
-            <w:proofErr w:type="spellEnd"/>
           </w:p>
         </w:tc>
         <w:tc>
@@ -968,72 +814,45 @@
                 <w:lang w:eastAsia="en-US"/>
               </w:rPr>
             </w:pPr>
-            <w:proofErr w:type="spellStart"/>
             <w:r>
               <w:rPr>
                 <w:rFonts w:asciiTheme="majorHAnsi" w:eastAsiaTheme="minorHAnsi" w:hAnsiTheme="majorHAnsi" w:cstheme="minorBidi"/>
                 <w:lang w:eastAsia="en-US"/>
               </w:rPr>
-              <w:t>Juli</w:t>
+              <w:t>Juli Klemm</w:t>
             </w:r>
-            <w:proofErr w:type="spellEnd"/>
+          </w:p>
+        </w:tc>
+        <w:tc>
+          <w:tcPr>
+            <w:tcW w:w="2016" w:type="dxa"/>
+          </w:tcPr>
+          <w:p>
+            <w:pPr>
+              <w:rPr>
+                <w:rFonts w:asciiTheme="majorHAnsi" w:eastAsiaTheme="minorHAnsi" w:hAnsiTheme="majorHAnsi" w:cstheme="minorBidi"/>
+                <w:lang w:eastAsia="en-US"/>
+              </w:rPr>
+            </w:pPr>
+          </w:p>
+        </w:tc>
+        <w:tc>
+          <w:tcPr>
+            <w:tcW w:w="2880" w:type="dxa"/>
+          </w:tcPr>
+          <w:p>
+            <w:pPr>
+              <w:rPr>
+                <w:rFonts w:asciiTheme="majorHAnsi" w:eastAsiaTheme="minorHAnsi" w:hAnsiTheme="majorHAnsi" w:cstheme="minorBidi"/>
+                <w:lang w:eastAsia="en-US"/>
+              </w:rPr>
+            </w:pPr>
             <w:r>
               <w:rPr>
                 <w:rFonts w:asciiTheme="majorHAnsi" w:eastAsiaTheme="minorHAnsi" w:hAnsiTheme="majorHAnsi" w:cstheme="minorBidi"/>
                 <w:lang w:eastAsia="en-US"/>
               </w:rPr>
-              <w:t xml:space="preserve"> </w:t>
-            </w:r>
-            <w:proofErr w:type="spellStart"/>
-            <w:r>
-              <w:rPr>
-                <w:rFonts w:asciiTheme="majorHAnsi" w:eastAsiaTheme="minorHAnsi" w:hAnsiTheme="majorHAnsi" w:cstheme="minorBidi"/>
-                <w:lang w:eastAsia="en-US"/>
-              </w:rPr>
-              <w:t>Klemm</w:t>
-            </w:r>
-            <w:proofErr w:type="spellEnd"/>
-          </w:p>
-        </w:tc>
-        <w:tc>
-          <w:tcPr>
-            <w:tcW w:w="2016" w:type="dxa"/>
-          </w:tcPr>
-          <w:p>
-            <w:pPr>
-              <w:rPr>
-                <w:rFonts w:asciiTheme="majorHAnsi" w:eastAsiaTheme="minorHAnsi" w:hAnsiTheme="majorHAnsi" w:cstheme="minorBidi"/>
-                <w:lang w:eastAsia="en-US"/>
-              </w:rPr>
-            </w:pPr>
-          </w:p>
-        </w:tc>
-        <w:tc>
-          <w:tcPr>
-            <w:tcW w:w="2880" w:type="dxa"/>
-          </w:tcPr>
-          <w:p>
-            <w:pPr>
-              <w:rPr>
-                <w:rFonts w:asciiTheme="majorHAnsi" w:eastAsiaTheme="minorHAnsi" w:hAnsiTheme="majorHAnsi" w:cstheme="minorBidi"/>
-                <w:lang w:eastAsia="en-US"/>
-              </w:rPr>
-            </w:pPr>
-            <w:proofErr w:type="spellStart"/>
-            <w:r>
-              <w:rPr>
-                <w:rFonts w:asciiTheme="majorHAnsi" w:eastAsiaTheme="minorHAnsi" w:hAnsiTheme="majorHAnsi" w:cstheme="minorBidi"/>
-                <w:lang w:eastAsia="en-US"/>
-              </w:rPr>
-              <w:t>Zhong</w:t>
-            </w:r>
-            <w:proofErr w:type="spellEnd"/>
-            <w:r>
-              <w:rPr>
-                <w:rFonts w:asciiTheme="majorHAnsi" w:eastAsiaTheme="minorHAnsi" w:hAnsiTheme="majorHAnsi" w:cstheme="minorBidi"/>
-                <w:lang w:eastAsia="en-US"/>
-              </w:rPr>
-              <w:t xml:space="preserve"> Li</w:t>
+              <w:t>Zhong Li</w:t>
             </w:r>
           </w:p>
         </w:tc>
@@ -1068,17 +887,8 @@
                 <w:rFonts w:asciiTheme="majorHAnsi" w:eastAsiaTheme="minorHAnsi" w:hAnsiTheme="majorHAnsi" w:cstheme="minorBidi"/>
                 <w:lang w:eastAsia="en-US"/>
               </w:rPr>
-              <w:t xml:space="preserve">Larry </w:t>
+              <w:t>Larry Brem</w:t>
             </w:r>
-            <w:proofErr w:type="spellStart"/>
-            <w:r>
-              <w:rPr>
-                <w:rFonts w:asciiTheme="majorHAnsi" w:eastAsiaTheme="minorHAnsi" w:hAnsiTheme="majorHAnsi" w:cstheme="minorBidi"/>
-                <w:lang w:eastAsia="en-US"/>
-              </w:rPr>
-              <w:t>Brem</w:t>
-            </w:r>
-            <w:proofErr w:type="spellEnd"/>
           </w:p>
         </w:tc>
         <w:tc>
@@ -1178,17 +988,8 @@
                 <w:rFonts w:asciiTheme="majorHAnsi" w:eastAsiaTheme="minorHAnsi" w:hAnsiTheme="majorHAnsi" w:cstheme="minorBidi"/>
                 <w:lang w:eastAsia="en-US"/>
               </w:rPr>
-              <w:t xml:space="preserve">Paul </w:t>
+              <w:t>Paul Shrabstein</w:t>
             </w:r>
-            <w:proofErr w:type="spellStart"/>
-            <w:r>
-              <w:rPr>
-                <w:rFonts w:asciiTheme="majorHAnsi" w:eastAsiaTheme="minorHAnsi" w:hAnsiTheme="majorHAnsi" w:cstheme="minorBidi"/>
-                <w:lang w:eastAsia="en-US"/>
-              </w:rPr>
-              <w:t>Shrabstein</w:t>
-            </w:r>
-            <w:proofErr w:type="spellEnd"/>
           </w:p>
         </w:tc>
         <w:tc>
@@ -1249,15 +1050,8 @@
           <w:lang w:eastAsia="ja-JP"/>
         </w:rPr>
       </w:pPr>
-      <w:proofErr w:type="spellStart"/>
-      <w:proofErr w:type="gramStart"/>
-      <w:r>
-        <w:t>caArray</w:t>
-      </w:r>
-      <w:proofErr w:type="spellEnd"/>
-      <w:proofErr w:type="gramEnd"/>
-      <w:r>
-        <w:t>:</w:t>
+      <w:r>
+        <w:t>caArray:</w:t>
       </w:r>
     </w:p>
     <w:p>
@@ -1272,23 +1066,12 @@
           <w:lang w:eastAsia="en-US"/>
         </w:rPr>
       </w:pPr>
-      <w:proofErr w:type="spellStart"/>
-      <w:proofErr w:type="gramStart"/>
-      <w:r>
-        <w:rPr>
-          <w:rFonts w:asciiTheme="majorHAnsi" w:eastAsiaTheme="minorHAnsi" w:hAnsiTheme="majorHAnsi" w:cstheme="minorBidi"/>
-          <w:lang w:eastAsia="en-US"/>
-        </w:rPr>
-        <w:t>caArray</w:t>
-      </w:r>
-      <w:proofErr w:type="spellEnd"/>
-      <w:proofErr w:type="gramEnd"/>
-      <w:r>
-        <w:rPr>
-          <w:rFonts w:asciiTheme="majorHAnsi" w:eastAsiaTheme="minorHAnsi" w:hAnsiTheme="majorHAnsi" w:cstheme="minorBidi"/>
-          <w:lang w:eastAsia="en-US"/>
-        </w:rPr>
-        <w:t xml:space="preserve"> 2.5.0 status</w:t>
+      <w:r>
+        <w:rPr>
+          <w:rFonts w:asciiTheme="majorHAnsi" w:eastAsiaTheme="minorHAnsi" w:hAnsiTheme="majorHAnsi" w:cstheme="minorBidi"/>
+          <w:lang w:eastAsia="en-US"/>
+        </w:rPr>
+        <w:t>caArray 2.5.0 status</w:t>
       </w:r>
       <w:r>
         <w:rPr>
@@ -1454,7 +1237,6 @@
           <w:lang w:eastAsia="en-US"/>
         </w:rPr>
       </w:pPr>
-      <w:proofErr w:type="spellStart"/>
       <w:r>
         <w:rPr>
           <w:rFonts w:asciiTheme="majorHAnsi" w:eastAsiaTheme="minorHAnsi" w:hAnsiTheme="majorHAnsi" w:cstheme="minorBidi"/>
@@ -1462,7 +1244,6 @@
         </w:rPr>
         <w:t>BDALite</w:t>
       </w:r>
-      <w:proofErr w:type="spellEnd"/>
       <w:r>
         <w:rPr>
           <w:rFonts w:asciiTheme="majorHAnsi" w:eastAsiaTheme="minorHAnsi" w:hAnsiTheme="majorHAnsi" w:cstheme="minorBidi"/>
@@ -1661,23 +1442,7 @@
           <w:rFonts w:asciiTheme="majorHAnsi" w:eastAsiaTheme="minorHAnsi" w:hAnsiTheme="majorHAnsi" w:cstheme="minorBidi"/>
           <w:lang w:eastAsia="en-US"/>
         </w:rPr>
-        <w:t xml:space="preserve">of the old </w:t>
-      </w:r>
-      <w:proofErr w:type="spellStart"/>
-      <w:r>
-        <w:rPr>
-          <w:rFonts w:asciiTheme="majorHAnsi" w:eastAsiaTheme="minorHAnsi" w:hAnsiTheme="majorHAnsi" w:cstheme="minorBidi"/>
-          <w:lang w:eastAsia="en-US"/>
-        </w:rPr>
-        <w:t>Gforge</w:t>
-      </w:r>
-      <w:proofErr w:type="spellEnd"/>
-      <w:r>
-        <w:rPr>
-          <w:rFonts w:asciiTheme="majorHAnsi" w:eastAsiaTheme="minorHAnsi" w:hAnsiTheme="majorHAnsi" w:cstheme="minorBidi"/>
-          <w:lang w:eastAsia="en-US"/>
-        </w:rPr>
-        <w:t xml:space="preserve"> ivy repositories</w:t>
+        <w:t>of the old Gforge ivy repositories</w:t>
       </w:r>
       <w:r>
         <w:rPr>
@@ -1824,17 +1589,8 @@
           <w:rFonts w:asciiTheme="majorHAnsi" w:eastAsiaTheme="minorHAnsi" w:hAnsiTheme="majorHAnsi" w:cstheme="minorBidi"/>
           <w:lang w:eastAsia="en-US"/>
         </w:rPr>
-        <w:t xml:space="preserve">g dates coordinated with </w:t>
-      </w:r>
-      <w:proofErr w:type="spellStart"/>
-      <w:r>
-        <w:rPr>
-          <w:rFonts w:asciiTheme="majorHAnsi" w:eastAsiaTheme="minorHAnsi" w:hAnsiTheme="majorHAnsi" w:cstheme="minorBidi"/>
-          <w:lang w:eastAsia="en-US"/>
-        </w:rPr>
-        <w:t>caIntegrator</w:t>
-      </w:r>
-      <w:proofErr w:type="spellEnd"/>
+        <w:t>g dates coordinated with caIntegrator</w:t>
+      </w:r>
       <w:r>
         <w:rPr>
           <w:rFonts w:asciiTheme="majorHAnsi" w:eastAsiaTheme="minorHAnsi" w:hAnsiTheme="majorHAnsi" w:cstheme="minorBidi"/>
@@ -1847,15 +1603,8 @@
       <w:pPr>
         <w:pStyle w:val="Heading3"/>
       </w:pPr>
-      <w:proofErr w:type="spellStart"/>
-      <w:proofErr w:type="gramStart"/>
-      <w:r>
-        <w:t>caIntegrator</w:t>
-      </w:r>
-      <w:proofErr w:type="spellEnd"/>
-      <w:proofErr w:type="gramEnd"/>
-      <w:r>
-        <w:t>:</w:t>
+      <w:r>
+        <w:t>caIntegrator:</w:t>
       </w:r>
     </w:p>
     <w:p>
@@ -1923,23 +1672,7 @@
           <w:rFonts w:asciiTheme="majorHAnsi" w:eastAsiaTheme="minorHAnsi" w:hAnsiTheme="majorHAnsi" w:cstheme="minorBidi"/>
           <w:lang w:eastAsia="en-US"/>
         </w:rPr>
-        <w:t xml:space="preserve">UPT upgrade and </w:t>
-      </w:r>
-      <w:proofErr w:type="spellStart"/>
-      <w:r>
-        <w:rPr>
-          <w:rFonts w:asciiTheme="majorHAnsi" w:eastAsiaTheme="minorHAnsi" w:hAnsiTheme="majorHAnsi" w:cstheme="minorBidi"/>
-          <w:lang w:eastAsia="en-US"/>
-        </w:rPr>
-        <w:t>caDSR</w:t>
-      </w:r>
-      <w:proofErr w:type="spellEnd"/>
-      <w:r>
-        <w:rPr>
-          <w:rFonts w:asciiTheme="majorHAnsi" w:eastAsiaTheme="minorHAnsi" w:hAnsiTheme="majorHAnsi" w:cstheme="minorBidi"/>
-          <w:lang w:eastAsia="en-US"/>
-        </w:rPr>
-        <w:t xml:space="preserve"> </w:t>
+        <w:t xml:space="preserve">UPT upgrade and caDSR </w:t>
       </w:r>
       <w:r>
         <w:rPr>
@@ -2001,30 +1734,12 @@
           <w:lang w:eastAsia="en-US"/>
         </w:rPr>
       </w:pPr>
-      <w:proofErr w:type="spellStart"/>
-      <w:proofErr w:type="gramStart"/>
-      <w:r>
-        <w:rPr>
-          <w:rFonts w:asciiTheme="majorHAnsi" w:eastAsiaTheme="minorHAnsi" w:hAnsiTheme="majorHAnsi" w:cstheme="minorBidi"/>
-          <w:lang w:eastAsia="en-US"/>
-        </w:rPr>
-        <w:t>caArray</w:t>
-      </w:r>
-      <w:proofErr w:type="gramEnd"/>
-      <w:r>
-        <w:rPr>
-          <w:rFonts w:asciiTheme="majorHAnsi" w:eastAsiaTheme="minorHAnsi" w:hAnsiTheme="majorHAnsi" w:cstheme="minorBidi"/>
-          <w:lang w:eastAsia="en-US"/>
-        </w:rPr>
-        <w:t>/caIntegrator</w:t>
-      </w:r>
-      <w:proofErr w:type="spellEnd"/>
-      <w:r>
-        <w:rPr>
-          <w:rFonts w:asciiTheme="majorHAnsi" w:eastAsiaTheme="minorHAnsi" w:hAnsiTheme="majorHAnsi" w:cstheme="minorBidi"/>
-          <w:lang w:eastAsia="en-US"/>
-        </w:rPr>
-        <w:t xml:space="preserve"> compatibility – verified</w:t>
+      <w:r>
+        <w:rPr>
+          <w:rFonts w:asciiTheme="majorHAnsi" w:eastAsiaTheme="minorHAnsi" w:hAnsiTheme="majorHAnsi" w:cstheme="minorBidi"/>
+          <w:lang w:eastAsia="en-US"/>
+        </w:rPr>
+        <w:t>caArray/caIntegrator compatibility – verified</w:t>
       </w:r>
     </w:p>
     <w:p>
@@ -2044,7 +1759,7 @@
           <w:rFonts w:asciiTheme="majorHAnsi" w:eastAsiaTheme="minorHAnsi" w:hAnsiTheme="majorHAnsi" w:cstheme="minorBidi"/>
           <w:lang w:eastAsia="en-US"/>
         </w:rPr>
-        <w:t xml:space="preserve"> MATKC Support – heap-size error  - workarounds suggested. </w:t>
+        <w:t xml:space="preserve">MATKC Support – heap-size error  - workarounds suggested. </w:t>
       </w:r>
     </w:p>
     <w:p>
@@ -2233,23 +1948,26 @@
           <w:lang w:eastAsia="en-US"/>
         </w:rPr>
       </w:pPr>
-      <w:proofErr w:type="spellStart"/>
-      <w:proofErr w:type="gramStart"/>
-      <w:r>
-        <w:rPr>
-          <w:rFonts w:asciiTheme="majorHAnsi" w:eastAsiaTheme="minorHAnsi" w:hAnsiTheme="majorHAnsi" w:cstheme="minorBidi"/>
-          <w:lang w:eastAsia="en-US"/>
-        </w:rPr>
-        <w:t>caArray</w:t>
-      </w:r>
-      <w:proofErr w:type="spellEnd"/>
-      <w:proofErr w:type="gramEnd"/>
-      <w:r>
-        <w:rPr>
-          <w:rFonts w:asciiTheme="majorHAnsi" w:eastAsiaTheme="minorHAnsi" w:hAnsiTheme="majorHAnsi" w:cstheme="minorBidi"/>
-          <w:lang w:eastAsia="en-US"/>
-        </w:rPr>
-        <w:t xml:space="preserve"> - CAS / Single Sign-on prototype and Auto Refresh support will be first.</w:t>
+      <w:r>
+        <w:rPr>
+          <w:rFonts w:asciiTheme="majorHAnsi" w:eastAsiaTheme="minorHAnsi" w:hAnsiTheme="majorHAnsi" w:cstheme="minorBidi"/>
+          <w:lang w:eastAsia="en-US"/>
+        </w:rPr>
+        <w:t xml:space="preserve">caArray - CAS / Single Sign-on prototype and </w:t>
+      </w:r>
+      <w:r>
+        <w:rPr>
+          <w:rFonts w:asciiTheme="majorHAnsi" w:eastAsiaTheme="minorHAnsi" w:hAnsiTheme="majorHAnsi" w:cstheme="minorBidi"/>
+          <w:lang w:eastAsia="en-US"/>
+        </w:rPr>
+        <w:t>Permissions model</w:t>
+      </w:r>
+      <w:r>
+        <w:rPr>
+          <w:rFonts w:asciiTheme="majorHAnsi" w:eastAsiaTheme="minorHAnsi" w:hAnsiTheme="majorHAnsi" w:cstheme="minorBidi"/>
+          <w:lang w:eastAsia="en-US"/>
+        </w:rPr>
+        <w:t xml:space="preserve"> will be first.</w:t>
       </w:r>
     </w:p>
     <w:p>
@@ -2264,23 +1982,12 @@
           <w:lang w:eastAsia="en-US"/>
         </w:rPr>
       </w:pPr>
-      <w:proofErr w:type="spellStart"/>
-      <w:proofErr w:type="gramStart"/>
-      <w:r>
-        <w:rPr>
-          <w:rFonts w:asciiTheme="majorHAnsi" w:eastAsiaTheme="minorHAnsi" w:hAnsiTheme="majorHAnsi" w:cstheme="minorBidi"/>
-          <w:lang w:eastAsia="en-US"/>
-        </w:rPr>
-        <w:t>caIntegrator</w:t>
-      </w:r>
-      <w:proofErr w:type="spellEnd"/>
-      <w:proofErr w:type="gramEnd"/>
-      <w:r>
-        <w:rPr>
-          <w:rFonts w:asciiTheme="majorHAnsi" w:eastAsiaTheme="minorHAnsi" w:hAnsiTheme="majorHAnsi" w:cstheme="minorBidi"/>
-          <w:lang w:eastAsia="en-US"/>
-        </w:rPr>
-        <w:t xml:space="preserve"> - </w:t>
+      <w:r>
+        <w:rPr>
+          <w:rFonts w:asciiTheme="majorHAnsi" w:eastAsiaTheme="minorHAnsi" w:hAnsiTheme="majorHAnsi" w:cstheme="minorBidi"/>
+          <w:lang w:eastAsia="en-US"/>
+        </w:rPr>
+        <w:t xml:space="preserve">caIntegrator - </w:t>
       </w:r>
       <w:r>
         <w:rPr>
@@ -2309,6 +2016,66 @@
           <w:lang w:eastAsia="en-US"/>
         </w:rPr>
         <w:t xml:space="preserve">Ongoing </w:t>
+      </w:r>
+    </w:p>
+    <w:p>
+      <w:pPr>
+        <w:pStyle w:val="ListParagraph"/>
+        <w:numPr>
+          <w:ilvl w:val="0"/>
+          <w:numId w:val="5"/>
+        </w:numPr>
+        <w:rPr>
+          <w:rFonts w:asciiTheme="majorHAnsi" w:eastAsiaTheme="minorHAnsi" w:hAnsiTheme="majorHAnsi" w:cstheme="minorBidi"/>
+          <w:lang w:eastAsia="en-US"/>
+        </w:rPr>
+      </w:pPr>
+      <w:r>
+        <w:rPr>
+          <w:rFonts w:asciiTheme="majorHAnsi" w:eastAsiaTheme="minorHAnsi" w:hAnsiTheme="majorHAnsi" w:cstheme="minorBidi"/>
+          <w:lang w:eastAsia="en-US"/>
+        </w:rPr>
+        <w:t>Proposed agenda for Wednesday’s meeting with Sarah Davis:</w:t>
+      </w:r>
+    </w:p>
+    <w:p>
+      <w:pPr>
+        <w:pStyle w:val="ListParagraph"/>
+        <w:numPr>
+          <w:ilvl w:val="1"/>
+          <w:numId w:val="5"/>
+        </w:numPr>
+        <w:rPr>
+          <w:rFonts w:asciiTheme="majorHAnsi" w:eastAsiaTheme="minorHAnsi" w:hAnsiTheme="majorHAnsi" w:cstheme="minorBidi"/>
+          <w:lang w:eastAsia="en-US"/>
+        </w:rPr>
+      </w:pPr>
+      <w:r>
+        <w:rPr>
+          <w:rFonts w:asciiTheme="majorHAnsi" w:eastAsiaTheme="minorHAnsi" w:hAnsiTheme="majorHAnsi" w:cstheme="minorBidi"/>
+          <w:lang w:eastAsia="en-US"/>
+        </w:rPr>
+        <w:t>Demo of Copy Study in caIntegrator</w:t>
+      </w:r>
+    </w:p>
+    <w:p>
+      <w:pPr>
+        <w:pStyle w:val="ListParagraph"/>
+        <w:numPr>
+          <w:ilvl w:val="1"/>
+          <w:numId w:val="5"/>
+        </w:numPr>
+        <w:rPr>
+          <w:rFonts w:asciiTheme="majorHAnsi" w:eastAsiaTheme="minorHAnsi" w:hAnsiTheme="majorHAnsi" w:cstheme="minorBidi"/>
+          <w:lang w:eastAsia="en-US"/>
+        </w:rPr>
+      </w:pPr>
+      <w:r>
+        <w:rPr>
+          <w:rFonts w:asciiTheme="majorHAnsi" w:eastAsiaTheme="minorHAnsi" w:hAnsiTheme="majorHAnsi" w:cstheme="minorBidi"/>
+          <w:lang w:eastAsia="en-US"/>
+        </w:rPr>
+        <w:t>Review of Archive Study user story for caIntegrator</w:t>
       </w:r>
     </w:p>
     <w:p>
@@ -2371,21 +2138,12 @@
         </w:rPr>
         <w:t xml:space="preserve">space on the </w:t>
       </w:r>
-      <w:proofErr w:type="spellStart"/>
-      <w:r>
-        <w:rPr>
-          <w:rFonts w:asciiTheme="majorHAnsi" w:eastAsiaTheme="minorHAnsi" w:hAnsiTheme="majorHAnsi" w:cstheme="minorBidi"/>
-          <w:lang w:eastAsia="en-US"/>
-        </w:rPr>
-        <w:t>caArray</w:t>
-      </w:r>
-      <w:proofErr w:type="spellEnd"/>
-      <w:r>
-        <w:rPr>
-          <w:rFonts w:asciiTheme="majorHAnsi" w:eastAsiaTheme="minorHAnsi" w:hAnsiTheme="majorHAnsi" w:cstheme="minorBidi"/>
-          <w:lang w:eastAsia="en-US"/>
-        </w:rPr>
-        <w:t xml:space="preserve"> </w:t>
+      <w:r>
+        <w:rPr>
+          <w:rFonts w:asciiTheme="majorHAnsi" w:eastAsiaTheme="minorHAnsi" w:hAnsiTheme="majorHAnsi" w:cstheme="minorBidi"/>
+          <w:lang w:eastAsia="en-US"/>
+        </w:rPr>
+        <w:t xml:space="preserve">caArray </w:t>
       </w:r>
       <w:r>
         <w:rPr>
@@ -2458,40 +2216,15 @@
           <w:rFonts w:asciiTheme="majorHAnsi" w:eastAsiaTheme="minorHAnsi" w:hAnsiTheme="majorHAnsi" w:cstheme="minorBidi"/>
           <w:lang w:eastAsia="en-US"/>
         </w:rPr>
-        <w:t xml:space="preserve">Question re: </w:t>
-      </w:r>
-      <w:proofErr w:type="spellStart"/>
-      <w:r>
-        <w:rPr>
-          <w:rFonts w:asciiTheme="majorHAnsi" w:eastAsiaTheme="minorHAnsi" w:hAnsiTheme="majorHAnsi" w:cstheme="minorBidi"/>
-          <w:lang w:eastAsia="en-US"/>
-        </w:rPr>
-        <w:t>Illumin</w:t>
-      </w:r>
-      <w:r>
-        <w:rPr>
-          <w:rFonts w:asciiTheme="majorHAnsi" w:eastAsiaTheme="minorHAnsi" w:hAnsiTheme="majorHAnsi" w:cstheme="minorBidi"/>
-          <w:lang w:eastAsia="en-US"/>
-        </w:rPr>
-        <w:t>a</w:t>
-      </w:r>
-      <w:proofErr w:type="spellEnd"/>
-      <w:r>
-        <w:rPr>
-          <w:rFonts w:asciiTheme="majorHAnsi" w:eastAsiaTheme="minorHAnsi" w:hAnsiTheme="majorHAnsi" w:cstheme="minorBidi"/>
-          <w:lang w:eastAsia="en-US"/>
-        </w:rPr>
-        <w:t xml:space="preserve"> CSV support from Elena (</w:t>
-      </w:r>
-      <w:proofErr w:type="spellStart"/>
-      <w:r>
-        <w:rPr>
-          <w:rFonts w:asciiTheme="majorHAnsi" w:eastAsiaTheme="minorHAnsi" w:hAnsiTheme="majorHAnsi" w:cstheme="minorBidi"/>
-          <w:lang w:eastAsia="en-US"/>
-        </w:rPr>
-        <w:t>Wistar</w:t>
-      </w:r>
-      <w:proofErr w:type="spellEnd"/>
+        <w:t>Question re: Illumin</w:t>
+      </w:r>
+      <w:r>
+        <w:rPr>
+          <w:rFonts w:asciiTheme="majorHAnsi" w:eastAsiaTheme="minorHAnsi" w:hAnsiTheme="majorHAnsi" w:cstheme="minorBidi"/>
+          <w:lang w:eastAsia="en-US"/>
+        </w:rPr>
+        <w:t>a CSV support from Elena (Wistar</w:t>
+      </w:r>
       <w:r>
         <w:rPr>
           <w:rFonts w:asciiTheme="majorHAnsi" w:eastAsiaTheme="minorHAnsi" w:hAnsiTheme="majorHAnsi" w:cstheme="minorBidi"/>

</xml_diff>

<commit_message>
Minutes from status meeting.
</commit_message>
<xml_diff>
--- a/project_management/internal_meetings/2012/20120214_team_meeting.docx
+++ b/project_management/internal_meetings/2012/20120214_team_meeting.docx
@@ -187,6 +187,13 @@
                 <w:lang w:eastAsia="en-US"/>
               </w:rPr>
             </w:pPr>
+            <w:r>
+              <w:rPr>
+                <w:rFonts w:asciiTheme="majorHAnsi" w:eastAsiaTheme="minorHAnsi" w:hAnsiTheme="majorHAnsi" w:cstheme="minorBidi"/>
+                <w:lang w:eastAsia="en-US"/>
+              </w:rPr>
+              <w:t>Y</w:t>
+            </w:r>
           </w:p>
         </w:tc>
       </w:tr>
@@ -222,6 +229,13 @@
                 <w:lang w:eastAsia="en-US"/>
               </w:rPr>
             </w:pPr>
+            <w:r>
+              <w:rPr>
+                <w:rFonts w:asciiTheme="majorHAnsi" w:eastAsiaTheme="minorHAnsi" w:hAnsiTheme="majorHAnsi" w:cstheme="minorBidi"/>
+                <w:lang w:eastAsia="en-US"/>
+              </w:rPr>
+              <w:t>Y</w:t>
+            </w:r>
           </w:p>
         </w:tc>
         <w:tc>
@@ -290,6 +304,13 @@
                 <w:lang w:eastAsia="en-US"/>
               </w:rPr>
             </w:pPr>
+            <w:r>
+              <w:rPr>
+                <w:rFonts w:asciiTheme="majorHAnsi" w:eastAsiaTheme="minorHAnsi" w:hAnsiTheme="majorHAnsi" w:cstheme="minorBidi"/>
+                <w:lang w:eastAsia="en-US"/>
+              </w:rPr>
+              <w:t>Y</w:t>
+            </w:r>
           </w:p>
         </w:tc>
         <w:tc>
@@ -323,6 +344,13 @@
                 <w:lang w:eastAsia="en-US"/>
               </w:rPr>
             </w:pPr>
+            <w:r>
+              <w:rPr>
+                <w:rFonts w:asciiTheme="majorHAnsi" w:eastAsiaTheme="minorHAnsi" w:hAnsiTheme="majorHAnsi" w:cstheme="minorBidi"/>
+                <w:lang w:eastAsia="en-US"/>
+              </w:rPr>
+              <w:t>Y</w:t>
+            </w:r>
           </w:p>
         </w:tc>
       </w:tr>
@@ -358,6 +386,13 @@
                 <w:lang w:eastAsia="en-US"/>
               </w:rPr>
             </w:pPr>
+            <w:r>
+              <w:rPr>
+                <w:rFonts w:asciiTheme="majorHAnsi" w:eastAsiaTheme="minorHAnsi" w:hAnsiTheme="majorHAnsi" w:cstheme="minorBidi"/>
+                <w:lang w:eastAsia="en-US"/>
+              </w:rPr>
+              <w:t>Y</w:t>
+            </w:r>
           </w:p>
         </w:tc>
         <w:tc>
@@ -391,6 +426,13 @@
                 <w:lang w:eastAsia="en-US"/>
               </w:rPr>
             </w:pPr>
+            <w:r>
+              <w:rPr>
+                <w:rFonts w:asciiTheme="majorHAnsi" w:eastAsiaTheme="minorHAnsi" w:hAnsiTheme="majorHAnsi" w:cstheme="minorBidi"/>
+                <w:lang w:eastAsia="en-US"/>
+              </w:rPr>
+              <w:t>Y</w:t>
+            </w:r>
           </w:p>
         </w:tc>
       </w:tr>
@@ -494,6 +536,13 @@
                 <w:lang w:eastAsia="en-US"/>
               </w:rPr>
             </w:pPr>
+            <w:r>
+              <w:rPr>
+                <w:rFonts w:asciiTheme="majorHAnsi" w:eastAsiaTheme="minorHAnsi" w:hAnsiTheme="majorHAnsi" w:cstheme="minorBidi"/>
+                <w:lang w:eastAsia="en-US"/>
+              </w:rPr>
+              <w:t>Y</w:t>
+            </w:r>
           </w:p>
         </w:tc>
         <w:tc>
@@ -527,6 +576,13 @@
                 <w:lang w:eastAsia="en-US"/>
               </w:rPr>
             </w:pPr>
+            <w:r>
+              <w:rPr>
+                <w:rFonts w:asciiTheme="majorHAnsi" w:eastAsiaTheme="minorHAnsi" w:hAnsiTheme="majorHAnsi" w:cstheme="minorBidi"/>
+                <w:lang w:eastAsia="en-US"/>
+              </w:rPr>
+              <w:t>Y</w:t>
+            </w:r>
           </w:p>
         </w:tc>
       </w:tr>
@@ -562,6 +618,13 @@
                 <w:lang w:eastAsia="en-US"/>
               </w:rPr>
             </w:pPr>
+            <w:r>
+              <w:rPr>
+                <w:rFonts w:asciiTheme="majorHAnsi" w:eastAsiaTheme="minorHAnsi" w:hAnsiTheme="majorHAnsi" w:cstheme="minorBidi"/>
+                <w:lang w:eastAsia="en-US"/>
+              </w:rPr>
+              <w:t>Y</w:t>
+            </w:r>
           </w:p>
         </w:tc>
         <w:tc>
@@ -630,6 +693,13 @@
                 <w:lang w:eastAsia="en-US"/>
               </w:rPr>
             </w:pPr>
+            <w:r>
+              <w:rPr>
+                <w:rFonts w:asciiTheme="majorHAnsi" w:eastAsiaTheme="minorHAnsi" w:hAnsiTheme="majorHAnsi" w:cstheme="minorBidi"/>
+                <w:lang w:eastAsia="en-US"/>
+              </w:rPr>
+              <w:t>Y</w:t>
+            </w:r>
           </w:p>
         </w:tc>
         <w:tc>
@@ -663,6 +733,13 @@
                 <w:lang w:eastAsia="en-US"/>
               </w:rPr>
             </w:pPr>
+            <w:r>
+              <w:rPr>
+                <w:rFonts w:asciiTheme="majorHAnsi" w:eastAsiaTheme="minorHAnsi" w:hAnsiTheme="majorHAnsi" w:cstheme="minorBidi"/>
+                <w:lang w:eastAsia="en-US"/>
+              </w:rPr>
+              <w:t>Y</w:t>
+            </w:r>
           </w:p>
         </w:tc>
       </w:tr>
@@ -698,6 +775,13 @@
                 <w:lang w:eastAsia="en-US"/>
               </w:rPr>
             </w:pPr>
+            <w:r>
+              <w:rPr>
+                <w:rFonts w:asciiTheme="majorHAnsi" w:eastAsiaTheme="minorHAnsi" w:hAnsiTheme="majorHAnsi" w:cstheme="minorBidi"/>
+                <w:lang w:eastAsia="en-US"/>
+              </w:rPr>
+              <w:t>Y</w:t>
+            </w:r>
           </w:p>
         </w:tc>
         <w:tc>
@@ -731,6 +815,13 @@
                 <w:lang w:eastAsia="en-US"/>
               </w:rPr>
             </w:pPr>
+            <w:r>
+              <w:rPr>
+                <w:rFonts w:asciiTheme="majorHAnsi" w:eastAsiaTheme="minorHAnsi" w:hAnsiTheme="majorHAnsi" w:cstheme="minorBidi"/>
+                <w:lang w:eastAsia="en-US"/>
+              </w:rPr>
+              <w:t>Y</w:t>
+            </w:r>
           </w:p>
         </w:tc>
       </w:tr>
@@ -766,6 +857,13 @@
                 <w:lang w:eastAsia="en-US"/>
               </w:rPr>
             </w:pPr>
+            <w:r>
+              <w:rPr>
+                <w:rFonts w:asciiTheme="majorHAnsi" w:eastAsiaTheme="minorHAnsi" w:hAnsiTheme="majorHAnsi" w:cstheme="minorBidi"/>
+                <w:lang w:eastAsia="en-US"/>
+              </w:rPr>
+              <w:t>Y</w:t>
+            </w:r>
           </w:p>
         </w:tc>
         <w:tc>
@@ -799,6 +897,13 @@
                 <w:lang w:eastAsia="en-US"/>
               </w:rPr>
             </w:pPr>
+            <w:r>
+              <w:rPr>
+                <w:rFonts w:asciiTheme="majorHAnsi" w:eastAsiaTheme="minorHAnsi" w:hAnsiTheme="majorHAnsi" w:cstheme="minorBidi"/>
+                <w:lang w:eastAsia="en-US"/>
+              </w:rPr>
+              <w:t>Y</w:t>
+            </w:r>
           </w:p>
         </w:tc>
       </w:tr>
@@ -834,6 +939,13 @@
                 <w:lang w:eastAsia="en-US"/>
               </w:rPr>
             </w:pPr>
+            <w:r>
+              <w:rPr>
+                <w:rFonts w:asciiTheme="majorHAnsi" w:eastAsiaTheme="minorHAnsi" w:hAnsiTheme="majorHAnsi" w:cstheme="minorBidi"/>
+                <w:lang w:eastAsia="en-US"/>
+              </w:rPr>
+              <w:t>Y</w:t>
+            </w:r>
           </w:p>
         </w:tc>
         <w:tc>
@@ -867,6 +979,13 @@
                 <w:lang w:eastAsia="en-US"/>
               </w:rPr>
             </w:pPr>
+            <w:r>
+              <w:rPr>
+                <w:rFonts w:asciiTheme="majorHAnsi" w:eastAsiaTheme="minorHAnsi" w:hAnsiTheme="majorHAnsi" w:cstheme="minorBidi"/>
+                <w:lang w:eastAsia="en-US"/>
+              </w:rPr>
+              <w:t>Y</w:t>
+            </w:r>
           </w:p>
         </w:tc>
       </w:tr>
@@ -902,6 +1021,13 @@
                 <w:lang w:eastAsia="en-US"/>
               </w:rPr>
             </w:pPr>
+            <w:r>
+              <w:rPr>
+                <w:rFonts w:asciiTheme="majorHAnsi" w:eastAsiaTheme="minorHAnsi" w:hAnsiTheme="majorHAnsi" w:cstheme="minorBidi"/>
+                <w:lang w:eastAsia="en-US"/>
+              </w:rPr>
+              <w:t>Y</w:t>
+            </w:r>
           </w:p>
         </w:tc>
         <w:tc>
@@ -935,6 +1061,13 @@
                 <w:lang w:eastAsia="en-US"/>
               </w:rPr>
             </w:pPr>
+            <w:r>
+              <w:rPr>
+                <w:rFonts w:asciiTheme="majorHAnsi" w:eastAsiaTheme="minorHAnsi" w:hAnsiTheme="majorHAnsi" w:cstheme="minorBidi"/>
+                <w:lang w:eastAsia="en-US"/>
+              </w:rPr>
+              <w:t>Y</w:t>
+            </w:r>
           </w:p>
         </w:tc>
       </w:tr>
@@ -2080,6 +2213,80 @@
     </w:p>
     <w:p>
       <w:pPr>
+        <w:pStyle w:val="ListParagraph"/>
+        <w:numPr>
+          <w:ilvl w:val="1"/>
+          <w:numId w:val="5"/>
+        </w:numPr>
+        <w:rPr>
+          <w:rFonts w:asciiTheme="majorHAnsi" w:eastAsiaTheme="minorHAnsi" w:hAnsiTheme="majorHAnsi" w:cstheme="minorBidi"/>
+          <w:lang w:eastAsia="en-US"/>
+        </w:rPr>
+      </w:pPr>
+      <w:r>
+        <w:rPr>
+          <w:rFonts w:asciiTheme="majorHAnsi" w:eastAsiaTheme="minorHAnsi" w:hAnsiTheme="majorHAnsi" w:cstheme="minorBidi"/>
+          <w:lang w:eastAsia="en-US"/>
+        </w:rPr>
+        <w:t xml:space="preserve">Verify Agilent data types </w:t>
+      </w:r>
+      <w:r>
+        <w:rPr>
+          <w:rFonts w:asciiTheme="majorHAnsi" w:eastAsiaTheme="minorHAnsi" w:hAnsiTheme="majorHAnsi" w:cstheme="minorBidi"/>
+          <w:lang w:eastAsia="en-US"/>
+        </w:rPr>
+        <w:t xml:space="preserve">(native and derived) </w:t>
+      </w:r>
+      <w:r>
+        <w:rPr>
+          <w:rFonts w:asciiTheme="majorHAnsi" w:eastAsiaTheme="minorHAnsi" w:hAnsiTheme="majorHAnsi" w:cstheme="minorBidi"/>
+          <w:lang w:eastAsia="en-US"/>
+        </w:rPr>
+        <w:t>with Sarah.</w:t>
+      </w:r>
+    </w:p>
+    <w:p>
+      <w:pPr>
+        <w:pStyle w:val="ListParagraph"/>
+        <w:numPr>
+          <w:ilvl w:val="1"/>
+          <w:numId w:val="5"/>
+        </w:numPr>
+        <w:rPr>
+          <w:rFonts w:asciiTheme="majorHAnsi" w:eastAsiaTheme="minorHAnsi" w:hAnsiTheme="majorHAnsi" w:cstheme="minorBidi"/>
+          <w:lang w:eastAsia="en-US"/>
+        </w:rPr>
+      </w:pPr>
+      <w:r>
+        <w:rPr>
+          <w:rFonts w:asciiTheme="majorHAnsi" w:eastAsiaTheme="minorHAnsi" w:hAnsiTheme="majorHAnsi" w:cstheme="minorBidi"/>
+          <w:lang w:eastAsia="en-US"/>
+        </w:rPr>
+        <w:t>Clarify UAT process with Sarah.</w:t>
+      </w:r>
+    </w:p>
+    <w:p>
+      <w:pPr>
+        <w:pStyle w:val="ListParagraph"/>
+        <w:numPr>
+          <w:ilvl w:val="0"/>
+          <w:numId w:val="5"/>
+        </w:numPr>
+        <w:rPr>
+          <w:rFonts w:asciiTheme="majorHAnsi" w:eastAsiaTheme="minorHAnsi" w:hAnsiTheme="majorHAnsi" w:cstheme="minorBidi"/>
+          <w:lang w:eastAsia="en-US"/>
+        </w:rPr>
+      </w:pPr>
+      <w:r>
+        <w:rPr>
+          <w:rFonts w:asciiTheme="majorHAnsi" w:eastAsiaTheme="minorHAnsi" w:hAnsiTheme="majorHAnsi" w:cstheme="minorBidi"/>
+          <w:lang w:eastAsia="en-US"/>
+        </w:rPr>
+        <w:t>Bring up UAT at the monthly TRANSCEND all-hands meeting on Feb 27.</w:t>
+      </w:r>
+    </w:p>
+    <w:p>
+      <w:pPr>
         <w:pStyle w:val="Heading3"/>
       </w:pPr>
     </w:p>
@@ -2238,6 +2445,60 @@
           <w:lang w:eastAsia="en-US"/>
         </w:rPr>
         <w:t>.</w:t>
+      </w:r>
+      <w:r>
+        <w:rPr>
+          <w:rFonts w:asciiTheme="majorHAnsi" w:eastAsiaTheme="minorHAnsi" w:hAnsiTheme="majorHAnsi" w:cstheme="minorBidi"/>
+          <w:lang w:eastAsia="en-US"/>
+        </w:rPr>
+        <w:t xml:space="preserve"> This group may need support for Illumina miRNA files.</w:t>
+      </w:r>
+    </w:p>
+    <w:p>
+      <w:pPr>
+        <w:pStyle w:val="ListParagraph"/>
+        <w:numPr>
+          <w:ilvl w:val="0"/>
+          <w:numId w:val="6"/>
+        </w:numPr>
+        <w:rPr>
+          <w:rFonts w:asciiTheme="majorHAnsi" w:eastAsiaTheme="minorHAnsi" w:hAnsiTheme="majorHAnsi" w:cstheme="minorBidi"/>
+          <w:lang w:eastAsia="en-US"/>
+        </w:rPr>
+      </w:pPr>
+      <w:r>
+        <w:rPr>
+          <w:rFonts w:asciiTheme="majorHAnsi" w:eastAsiaTheme="minorHAnsi" w:hAnsiTheme="majorHAnsi" w:cstheme="minorBidi"/>
+          <w:lang w:eastAsia="en-US"/>
+        </w:rPr>
+        <w:t>Henry will send the Agilent 415K ADF custom array design to Zhong. The caIntegrator team started with a public TCGA file and modified the header. Zhong’s team will make it available on the KC site after confirming if the array design is specific to the ovarian study.</w:t>
+      </w:r>
+    </w:p>
+    <w:p>
+      <w:pPr>
+        <w:pStyle w:val="ListParagraph"/>
+        <w:numPr>
+          <w:ilvl w:val="0"/>
+          <w:numId w:val="6"/>
+        </w:numPr>
+        <w:rPr>
+          <w:rFonts w:asciiTheme="majorHAnsi" w:eastAsiaTheme="minorHAnsi" w:hAnsiTheme="majorHAnsi" w:cstheme="minorBidi"/>
+          <w:lang w:eastAsia="en-US"/>
+        </w:rPr>
+      </w:pPr>
+      <w:r>
+        <w:rPr>
+          <w:rFonts w:asciiTheme="majorHAnsi" w:eastAsiaTheme="minorHAnsi" w:hAnsiTheme="majorHAnsi" w:cstheme="minorBidi"/>
+          <w:lang w:eastAsia="en-US"/>
+        </w:rPr>
+        <w:t>Sarah Davis and Su</w:t>
+      </w:r>
+      <w:r>
+        <w:rPr>
+          <w:rFonts w:asciiTheme="majorHAnsi" w:eastAsiaTheme="minorHAnsi" w:hAnsiTheme="majorHAnsi" w:cstheme="minorBidi"/>
+          <w:lang w:eastAsia="en-US"/>
+        </w:rPr>
+        <w:t>san Flint took caArray training last week.</w:t>
       </w:r>
     </w:p>
     <w:p>
@@ -2470,7 +2731,14 @@
           <w:tcPr>
             <w:tcW w:w="810" w:type="dxa"/>
           </w:tcPr>
-          <w:p/>
+          <w:p>
+            <w:pPr>
+              <w:jc w:val="right"/>
+            </w:pPr>
+            <w:r>
+              <w:t>31</w:t>
+            </w:r>
+          </w:p>
         </w:tc>
         <w:tc>
           <w:tcPr>
@@ -2479,10 +2747,15 @@
           <w:p>
             <w:pPr>
               <w:rPr>
-                <w:rFonts w:asciiTheme="majorHAnsi" w:eastAsiaTheme="minorHAnsi" w:hAnsiTheme="majorHAnsi" w:cstheme="minorBidi"/>
-                <w:lang w:eastAsia="en-US"/>
-              </w:rPr>
-            </w:pPr>
+                <w:rFonts w:ascii="Cambria" w:hAnsi="Cambria"/>
+              </w:rPr>
+            </w:pPr>
+            <w:r>
+              <w:rPr>
+                <w:rFonts w:ascii="Cambria" w:hAnsi="Cambria"/>
+              </w:rPr>
+              <w:t>Send the Agilent 415K ADF custom array design to Zhong.</w:t>
+            </w:r>
           </w:p>
         </w:tc>
         <w:tc>
@@ -2492,10 +2765,15 @@
           <w:p>
             <w:pPr>
               <w:rPr>
-                <w:rFonts w:asciiTheme="majorHAnsi" w:eastAsiaTheme="minorHAnsi" w:hAnsiTheme="majorHAnsi" w:cstheme="minorBidi"/>
-                <w:lang w:eastAsia="en-US"/>
-              </w:rPr>
-            </w:pPr>
+                <w:rFonts w:ascii="Cambria" w:hAnsi="Cambria"/>
+              </w:rPr>
+            </w:pPr>
+            <w:r>
+              <w:rPr>
+                <w:rFonts w:ascii="Cambria" w:hAnsi="Cambria"/>
+              </w:rPr>
+              <w:t>Henry Schaefer</w:t>
+            </w:r>
           </w:p>
         </w:tc>
         <w:tc>
@@ -2504,11 +2782,17 @@
           </w:tcPr>
           <w:p>
             <w:pPr>
-              <w:rPr>
-                <w:rFonts w:asciiTheme="majorHAnsi" w:eastAsiaTheme="minorHAnsi" w:hAnsiTheme="majorHAnsi" w:cstheme="minorBidi"/>
-                <w:lang w:eastAsia="en-US"/>
-              </w:rPr>
-            </w:pPr>
+              <w:jc w:val="right"/>
+              <w:rPr>
+                <w:rFonts w:ascii="Cambria" w:hAnsi="Cambria"/>
+              </w:rPr>
+            </w:pPr>
+            <w:r>
+              <w:rPr>
+                <w:rFonts w:ascii="Cambria" w:hAnsi="Cambria"/>
+              </w:rPr>
+              <w:t>2/14/12</w:t>
+            </w:r>
           </w:p>
         </w:tc>
         <w:tc>
@@ -2522,6 +2806,13 @@
                 <w:lang w:eastAsia="en-US"/>
               </w:rPr>
             </w:pPr>
+            <w:r>
+              <w:rPr>
+                <w:rFonts w:asciiTheme="majorHAnsi" w:eastAsiaTheme="minorHAnsi" w:hAnsiTheme="majorHAnsi" w:cstheme="minorBidi"/>
+                <w:lang w:eastAsia="en-US"/>
+              </w:rPr>
+              <w:t>Not Started</w:t>
+            </w:r>
           </w:p>
         </w:tc>
       </w:tr>

</xml_diff>